<commit_message>
completed multiple evs simulation
</commit_message>
<xml_diff>
--- a/Simulation Plan.docx
+++ b/Simulation Plan.docx
@@ -58,27 +58,63 @@
             <w:b/>
             <w:lang w:val="en-US"/>
           </w:rPr>
-          <w:t>1. Simple Simulation: 1 EV, 1 CS (1 port), Grid, Solar Power. (COMPLETED)</w:t>
+          <w:t>1. Simple Simulation: 1 EV, 1 CS (1 port), Grid, Solar Power.</w:t>
         </w:r>
       </w:hyperlink>
-    </w:p>
-    <w:p>
-      <w:pPr>
-        <w:rPr>
-          <w:lang w:val="en-US"/>
-        </w:rPr>
-      </w:pPr>
-      <w:r>
-        <w:rPr>
-          <w:lang w:val="en-US"/>
-        </w:rPr>
-        <w:t>2. Multiple EVs and Charging Stations</w:t>
-      </w:r>
-      <w:r>
-        <w:rPr>
-          <w:lang w:val="en-US"/>
-        </w:rPr>
-        <w:t>.</w:t>
+      <w:r>
+        <w:rPr>
+          <w:b/>
+          <w:lang w:val="en-US"/>
+        </w:rPr>
+        <w:t xml:space="preserve"> (COMPLETED</w:t>
+      </w:r>
+      <w:r>
+        <w:rPr>
+          <w:b/>
+          <w:lang w:val="en-US"/>
+        </w:rPr>
+        <w:t>, HAVE MISTAKES WHICH ARE FIXED IN MULTIPLE EVS SIMULATION</w:t>
+      </w:r>
+      <w:r>
+        <w:rPr>
+          <w:b/>
+          <w:lang w:val="en-US"/>
+        </w:rPr>
+        <w:t>)</w:t>
+      </w:r>
+    </w:p>
+    <w:p>
+      <w:pPr>
+        <w:jc w:val="both"/>
+        <w:rPr>
+          <w:b/>
+          <w:lang w:val="en-US"/>
+        </w:rPr>
+      </w:pPr>
+      <w:hyperlink w:anchor="_2._Multiple_EVs" w:history="1">
+        <w:r>
+          <w:rPr>
+            <w:rStyle w:val="Hyperlink"/>
+            <w:b/>
+            <w:lang w:val="en-US"/>
+          </w:rPr>
+          <w:t>2. Multiple EVs and Charging Stations</w:t>
+        </w:r>
+        <w:r>
+          <w:rPr>
+            <w:rStyle w:val="Hyperlink"/>
+            <w:b/>
+            <w:lang w:val="en-US"/>
+          </w:rPr>
+          <w:t>.</w:t>
+        </w:r>
+      </w:hyperlink>
+      <w:r>
+        <w:rPr>
+          <w:b/>
+          <w:lang w:val="en-US"/>
+        </w:rPr>
+        <w:t xml:space="preserve"> (COMPLETED)</w:t>
       </w:r>
     </w:p>
     <w:p>
@@ -477,7 +513,7 @@
                     </pic:cNvPicPr>
                   </pic:nvPicPr>
                   <pic:blipFill>
-                    <a:blip r:embed="rId6">
+                    <a:blip r:embed="rId8">
                       <a:extLst>
                         <a:ext uri="{28A0092B-C50C-407E-A947-70E740481C1C}">
                           <a14:useLocalDpi xmlns:a14="http://schemas.microsoft.com/office/drawing/2010/main" val="0"/>
@@ -585,7 +621,6 @@
         </w:rPr>
         <w:t xml:space="preserve">In this simulation, I mention the use of traditional power, power generated through other means aside from solar power. If there are excess power from these traditional power + solar power, EV will charge. But in actuality, </w:t>
       </w:r>
-      <w:bookmarkStart w:id="1" w:name="_GoBack"/>
       <w:r>
         <w:rPr>
           <w:rFonts w:ascii="Times New Roman" w:hAnsi="Times New Roman" w:cs="Times New Roman"/>
@@ -594,7 +629,6 @@
         </w:rPr>
         <w:t>what we want is to minimize the use of this traditional power, and maximizing the use of the solar power.</w:t>
       </w:r>
-      <w:bookmarkEnd w:id="1"/>
       <w:r>
         <w:rPr>
           <w:rFonts w:ascii="Times New Roman" w:hAnsi="Times New Roman" w:cs="Times New Roman"/>
@@ -863,7 +897,7 @@
                     <pic:cNvPicPr/>
                   </pic:nvPicPr>
                   <pic:blipFill>
-                    <a:blip r:embed="rId7"/>
+                    <a:blip r:embed="rId9"/>
                     <a:stretch>
                       <a:fillRect/>
                     </a:stretch>
@@ -1261,7 +1295,7 @@
                     <pic:cNvPicPr/>
                   </pic:nvPicPr>
                   <pic:blipFill>
-                    <a:blip r:embed="rId8"/>
+                    <a:blip r:embed="rId10"/>
                     <a:stretch>
                       <a:fillRect/>
                     </a:stretch>
@@ -1366,12 +1400,1521 @@
     </w:p>
     <w:p>
       <w:pPr>
-        <w:spacing w:after="0"/>
-        <w:rPr>
-          <w:rFonts w:ascii="Times New Roman" w:hAnsi="Times New Roman" w:cs="Times New Roman"/>
-          <w:lang w:val="en-US"/>
-        </w:rPr>
-      </w:pPr>
+        <w:rPr>
+          <w:rFonts w:ascii="Times New Roman" w:hAnsi="Times New Roman" w:cs="Times New Roman"/>
+          <w:lang w:val="en-US"/>
+        </w:rPr>
+      </w:pPr>
+      <w:r>
+        <w:rPr>
+          <w:rFonts w:ascii="Times New Roman" w:hAnsi="Times New Roman" w:cs="Times New Roman"/>
+          <w:lang w:val="en-US"/>
+        </w:rPr>
+        <w:br w:type="page"/>
+      </w:r>
+    </w:p>
+    <w:p>
+      <w:pPr>
+        <w:pStyle w:val="Heading1"/>
+        <w:rPr>
+          <w:lang w:val="en-US"/>
+        </w:rPr>
+      </w:pPr>
+      <w:bookmarkStart w:id="1" w:name="_2._Multiple_EVs"/>
+      <w:bookmarkEnd w:id="1"/>
+      <w:r>
+        <w:rPr>
+          <w:b/>
+          <w:lang w:val="en-US"/>
+        </w:rPr>
+        <w:lastRenderedPageBreak/>
+        <w:t xml:space="preserve"> </w:t>
+      </w:r>
+      <w:r>
+        <w:rPr>
+          <w:b/>
+          <w:lang w:val="en-US"/>
+        </w:rPr>
+        <w:t>2.</w:t>
+      </w:r>
+      <w:r>
+        <w:rPr>
+          <w:b/>
+          <w:lang w:val="en-US"/>
+        </w:rPr>
+        <w:t xml:space="preserve"> Multiple EVs and Charging Stations. </w:t>
+      </w:r>
+      <w:r>
+        <w:rPr>
+          <w:b/>
+          <w:lang w:val="en-US"/>
+        </w:rPr>
+        <w:t>(COMPLETED)</w:t>
+      </w:r>
+      <w:r>
+        <w:rPr>
+          <w:lang w:val="en-US"/>
+        </w:rPr>
+        <w:t>:</w:t>
+      </w:r>
+    </w:p>
+    <w:p>
+      <w:pPr>
+        <w:rPr>
+          <w:rFonts w:ascii="Times New Roman" w:hAnsi="Times New Roman" w:cs="Times New Roman"/>
+          <w:lang w:val="en-US"/>
+        </w:rPr>
+      </w:pPr>
+      <w:r>
+        <w:rPr>
+          <w:rFonts w:ascii="Times New Roman" w:hAnsi="Times New Roman" w:cs="Times New Roman"/>
+          <w:lang w:val="en-US"/>
+        </w:rPr>
+        <w:t xml:space="preserve">- </w:t>
+      </w:r>
+      <w:r>
+        <w:rPr>
+          <w:rFonts w:ascii="Times New Roman" w:hAnsi="Times New Roman" w:cs="Times New Roman"/>
+          <w:lang w:val="en-US"/>
+        </w:rPr>
+        <w:t>This simulation involves multiple EVs, multiple CSs, solar power and grid.</w:t>
+      </w:r>
+    </w:p>
+    <w:p>
+      <w:pPr>
+        <w:rPr>
+          <w:rFonts w:ascii="Times New Roman" w:hAnsi="Times New Roman" w:cs="Times New Roman"/>
+          <w:lang w:val="en-US"/>
+        </w:rPr>
+      </w:pPr>
+      <w:r>
+        <w:rPr>
+          <w:rFonts w:ascii="Times New Roman" w:hAnsi="Times New Roman" w:cs="Times New Roman"/>
+          <w:lang w:val="en-US"/>
+        </w:rPr>
+        <w:t>- I decided to change the definition of the power balance because:</w:t>
+      </w:r>
+    </w:p>
+    <w:p>
+      <w:pPr>
+        <w:jc w:val="center"/>
+        <w:rPr>
+          <w:lang w:val="en-US"/>
+        </w:rPr>
+      </w:pPr>
+      <w:r>
+        <w:rPr>
+          <w:noProof/>
+          <w:lang w:val="en-US"/>
+        </w:rPr>
+        <w:drawing>
+          <wp:inline distT="0" distB="0" distL="0" distR="0" wp14:anchorId="53EC8929" wp14:editId="6EE6083A">
+            <wp:extent cx="4313167" cy="2623931"/>
+            <wp:effectExtent l="0" t="0" r="0" b="5080"/>
+            <wp:docPr id="6" name="Picture 6"/>
+            <wp:cNvGraphicFramePr>
+              <a:graphicFrameLocks xmlns:a="http://schemas.openxmlformats.org/drawingml/2006/main" noChangeAspect="1"/>
+            </wp:cNvGraphicFramePr>
+            <a:graphic xmlns:a="http://schemas.openxmlformats.org/drawingml/2006/main">
+              <a:graphicData uri="http://schemas.openxmlformats.org/drawingml/2006/picture">
+                <pic:pic xmlns:pic="http://schemas.openxmlformats.org/drawingml/2006/picture">
+                  <pic:nvPicPr>
+                    <pic:cNvPr id="1" name=""/>
+                    <pic:cNvPicPr/>
+                  </pic:nvPicPr>
+                  <pic:blipFill>
+                    <a:blip r:embed="rId11"/>
+                    <a:stretch>
+                      <a:fillRect/>
+                    </a:stretch>
+                  </pic:blipFill>
+                  <pic:spPr>
+                    <a:xfrm>
+                      <a:off x="0" y="0"/>
+                      <a:ext cx="4323825" cy="2630415"/>
+                    </a:xfrm>
+                    <a:prstGeom prst="rect">
+                      <a:avLst/>
+                    </a:prstGeom>
+                  </pic:spPr>
+                </pic:pic>
+              </a:graphicData>
+            </a:graphic>
+          </wp:inline>
+        </w:drawing>
+      </w:r>
+    </w:p>
+    <w:p>
+      <w:pPr>
+        <w:spacing w:after="0"/>
+        <w:rPr>
+          <w:rFonts w:ascii="Times New Roman" w:hAnsi="Times New Roman" w:cs="Times New Roman"/>
+          <w:lang w:val="en-US"/>
+        </w:rPr>
+      </w:pPr>
+      <w:r>
+        <w:rPr>
+          <w:rFonts w:ascii="Times New Roman" w:hAnsi="Times New Roman" w:cs="Times New Roman"/>
+          <w:lang w:val="en-US"/>
+        </w:rPr>
+        <w:t>- Therefore:</w:t>
+      </w:r>
+    </w:p>
+    <w:p>
+      <w:pPr>
+        <w:spacing w:after="0"/>
+        <w:rPr>
+          <w:rFonts w:ascii="Times New Roman" w:hAnsi="Times New Roman" w:cs="Times New Roman"/>
+          <w:lang w:val="en-US"/>
+        </w:rPr>
+      </w:pPr>
+      <w:r>
+        <w:rPr>
+          <w:rFonts w:ascii="Times New Roman" w:hAnsi="Times New Roman" w:cs="Times New Roman"/>
+          <w:noProof/>
+          <w:lang w:val="en-US"/>
+        </w:rPr>
+        <w:drawing>
+          <wp:inline distT="0" distB="0" distL="0" distR="0" wp14:anchorId="6279BC99" wp14:editId="0C903346">
+            <wp:extent cx="5731510" cy="2470785"/>
+            <wp:effectExtent l="0" t="0" r="2540" b="5715"/>
+            <wp:docPr id="7" name="Picture 7"/>
+            <wp:cNvGraphicFramePr>
+              <a:graphicFrameLocks xmlns:a="http://schemas.openxmlformats.org/drawingml/2006/main" noChangeAspect="1"/>
+            </wp:cNvGraphicFramePr>
+            <a:graphic xmlns:a="http://schemas.openxmlformats.org/drawingml/2006/main">
+              <a:graphicData uri="http://schemas.openxmlformats.org/drawingml/2006/picture">
+                <pic:pic xmlns:pic="http://schemas.openxmlformats.org/drawingml/2006/picture">
+                  <pic:nvPicPr>
+                    <pic:cNvPr id="1" name=""/>
+                    <pic:cNvPicPr/>
+                  </pic:nvPicPr>
+                  <pic:blipFill>
+                    <a:blip r:embed="rId12"/>
+                    <a:stretch>
+                      <a:fillRect/>
+                    </a:stretch>
+                  </pic:blipFill>
+                  <pic:spPr>
+                    <a:xfrm>
+                      <a:off x="0" y="0"/>
+                      <a:ext cx="5731510" cy="2470785"/>
+                    </a:xfrm>
+                    <a:prstGeom prst="rect">
+                      <a:avLst/>
+                    </a:prstGeom>
+                  </pic:spPr>
+                </pic:pic>
+              </a:graphicData>
+            </a:graphic>
+          </wp:inline>
+        </w:drawing>
+      </w:r>
+    </w:p>
+    <w:p>
+      <w:pPr>
+        <w:spacing w:after="0"/>
+        <w:rPr>
+          <w:rFonts w:ascii="Times New Roman" w:hAnsi="Times New Roman" w:cs="Times New Roman"/>
+          <w:lang w:val="en-US"/>
+        </w:rPr>
+      </w:pPr>
+    </w:p>
+    <w:p>
+      <w:pPr>
+        <w:spacing w:after="0"/>
+        <w:rPr>
+          <w:rFonts w:ascii="Times New Roman" w:hAnsi="Times New Roman" w:cs="Times New Roman"/>
+          <w:lang w:val="en-US"/>
+        </w:rPr>
+      </w:pPr>
+      <w:r>
+        <w:rPr>
+          <w:rFonts w:ascii="Times New Roman" w:hAnsi="Times New Roman" w:cs="Times New Roman"/>
+          <w:lang w:val="en-US"/>
+        </w:rPr>
+        <w:t>- This mean that:</w:t>
+      </w:r>
+    </w:p>
+    <w:p>
+      <w:pPr>
+        <w:pStyle w:val="ListParagraph"/>
+        <w:numPr>
+          <w:ilvl w:val="0"/>
+          <w:numId w:val="3"/>
+        </w:numPr>
+        <w:spacing w:after="0"/>
+        <w:rPr>
+          <w:rFonts w:ascii="Times New Roman" w:hAnsi="Times New Roman" w:cs="Times New Roman"/>
+          <w:lang w:val="en-US"/>
+        </w:rPr>
+      </w:pPr>
+      <w:r>
+        <w:rPr>
+          <w:rFonts w:ascii="Times New Roman" w:hAnsi="Times New Roman" w:cs="Times New Roman"/>
+          <w:lang w:val="en-US"/>
+        </w:rPr>
+        <w:t xml:space="preserve">If the power balance is 0, </w:t>
+      </w:r>
+      <w:r>
+        <w:rPr>
+          <w:rFonts w:ascii="Times New Roman" w:hAnsi="Times New Roman" w:cs="Times New Roman"/>
+          <w:lang w:val="en-US"/>
+        </w:rPr>
+        <w:t>it</w:t>
+      </w:r>
+      <w:r>
+        <w:rPr>
+          <w:rFonts w:ascii="Times New Roman" w:hAnsi="Times New Roman" w:cs="Times New Roman"/>
+          <w:lang w:val="en-US"/>
+        </w:rPr>
+        <w:t xml:space="preserve"> means supply == demand without relying on the grid </w:t>
+      </w:r>
+      <w:r>
+        <w:rPr>
+          <w:rFonts w:ascii="Times New Roman" w:hAnsi="Times New Roman" w:cs="Times New Roman"/>
+          <w:lang w:val="en-US"/>
+        </w:rPr>
+        <w:t>to generate</w:t>
+      </w:r>
+      <w:r>
+        <w:rPr>
+          <w:rFonts w:ascii="Times New Roman" w:hAnsi="Times New Roman" w:cs="Times New Roman"/>
+          <w:lang w:val="en-US"/>
+        </w:rPr>
+        <w:t xml:space="preserve"> electricity through traditional methods</w:t>
+      </w:r>
+      <w:r>
+        <w:rPr>
+          <w:rFonts w:ascii="Times New Roman" w:hAnsi="Times New Roman" w:cs="Times New Roman"/>
+          <w:lang w:val="en-US"/>
+        </w:rPr>
+        <w:t>.</w:t>
+      </w:r>
+    </w:p>
+    <w:p>
+      <w:pPr>
+        <w:pStyle w:val="ListParagraph"/>
+        <w:numPr>
+          <w:ilvl w:val="0"/>
+          <w:numId w:val="3"/>
+        </w:numPr>
+        <w:spacing w:after="0"/>
+        <w:rPr>
+          <w:rFonts w:ascii="Times New Roman" w:hAnsi="Times New Roman" w:cs="Times New Roman"/>
+          <w:lang w:val="en-US"/>
+        </w:rPr>
+      </w:pPr>
+      <w:r>
+        <w:rPr>
+          <w:rFonts w:ascii="Times New Roman" w:hAnsi="Times New Roman" w:cs="Times New Roman"/>
+          <w:lang w:val="en-US"/>
+        </w:rPr>
+        <w:t>If the power balance is &lt; 0, it means it will need to rely on the grid generating electricity through traditional methods.</w:t>
+      </w:r>
+    </w:p>
+    <w:p>
+      <w:pPr>
+        <w:pStyle w:val="ListParagraph"/>
+        <w:numPr>
+          <w:ilvl w:val="0"/>
+          <w:numId w:val="3"/>
+        </w:numPr>
+        <w:spacing w:after="0"/>
+        <w:rPr>
+          <w:rFonts w:ascii="Times New Roman" w:hAnsi="Times New Roman" w:cs="Times New Roman"/>
+          <w:lang w:val="en-US"/>
+        </w:rPr>
+      </w:pPr>
+      <w:r>
+        <w:rPr>
+          <w:rFonts w:ascii="Times New Roman" w:hAnsi="Times New Roman" w:cs="Times New Roman"/>
+          <w:lang w:val="en-US"/>
+        </w:rPr>
+        <w:t>If the power balance is &gt; 0, it means it waste the solar power.</w:t>
+      </w:r>
+    </w:p>
+    <w:p>
+      <w:pPr>
+        <w:spacing w:after="0"/>
+        <w:rPr>
+          <w:rFonts w:ascii="Times New Roman" w:hAnsi="Times New Roman" w:cs="Times New Roman"/>
+          <w:b/>
+          <w:u w:val="single"/>
+          <w:lang w:val="en-US"/>
+        </w:rPr>
+      </w:pPr>
+    </w:p>
+    <w:p>
+      <w:pPr>
+        <w:spacing w:after="0"/>
+        <w:rPr>
+          <w:rFonts w:ascii="Times New Roman" w:hAnsi="Times New Roman" w:cs="Times New Roman"/>
+          <w:b/>
+          <w:u w:val="single"/>
+          <w:lang w:val="en-US"/>
+        </w:rPr>
+      </w:pPr>
+      <w:r>
+        <w:rPr>
+          <w:rFonts w:ascii="Times New Roman" w:hAnsi="Times New Roman" w:cs="Times New Roman"/>
+          <w:b/>
+          <w:u w:val="single"/>
+          <w:lang w:val="en-US"/>
+        </w:rPr>
+        <w:t xml:space="preserve">Simulation </w:t>
+      </w:r>
+      <w:r>
+        <w:rPr>
+          <w:rFonts w:ascii="Times New Roman" w:hAnsi="Times New Roman" w:cs="Times New Roman"/>
+          <w:b/>
+          <w:u w:val="single"/>
+          <w:lang w:val="en-US"/>
+        </w:rPr>
+        <w:t>settings:</w:t>
+      </w:r>
+    </w:p>
+    <w:p>
+      <w:pPr>
+        <w:spacing w:after="0"/>
+        <w:rPr>
+          <w:rFonts w:ascii="Times New Roman" w:hAnsi="Times New Roman" w:cs="Times New Roman"/>
+          <w:lang w:val="en-US"/>
+        </w:rPr>
+      </w:pPr>
+      <w:r>
+        <w:rPr>
+          <w:rFonts w:ascii="Times New Roman" w:hAnsi="Times New Roman" w:cs="Times New Roman"/>
+          <w:b/>
+          <w:lang w:val="en-US"/>
+        </w:rPr>
+        <w:t xml:space="preserve">- </w:t>
+      </w:r>
+      <w:r>
+        <w:rPr>
+          <w:rFonts w:ascii="Times New Roman" w:hAnsi="Times New Roman" w:cs="Times New Roman"/>
+          <w:lang w:val="en-US"/>
+        </w:rPr>
+        <w:t>Multiple EVs. Charging stations: 10</w:t>
+      </w:r>
+    </w:p>
+    <w:p>
+      <w:pPr>
+        <w:spacing w:after="0"/>
+        <w:rPr>
+          <w:rFonts w:ascii="Times New Roman" w:hAnsi="Times New Roman" w:cs="Times New Roman"/>
+          <w:lang w:val="en-US"/>
+        </w:rPr>
+      </w:pPr>
+      <w:r>
+        <w:rPr>
+          <w:rFonts w:ascii="Times New Roman" w:hAnsi="Times New Roman" w:cs="Times New Roman"/>
+          <w:b/>
+          <w:lang w:val="en-US"/>
+        </w:rPr>
+        <w:t xml:space="preserve">- </w:t>
+      </w:r>
+      <w:r>
+        <w:rPr>
+          <w:rFonts w:ascii="Times New Roman" w:hAnsi="Times New Roman" w:cs="Times New Roman"/>
+          <w:lang w:val="en-US"/>
+        </w:rPr>
+        <w:t xml:space="preserve">EVs are spawned using the </w:t>
+      </w:r>
+      <w:r>
+        <w:rPr>
+          <w:rFonts w:ascii="Times New Roman" w:hAnsi="Times New Roman" w:cs="Times New Roman"/>
+          <w:b/>
+          <w:lang w:val="en-US"/>
+        </w:rPr>
+        <w:t>“workplace” probability distribution</w:t>
+      </w:r>
+      <w:r>
+        <w:rPr>
+          <w:rFonts w:ascii="Times New Roman" w:hAnsi="Times New Roman" w:cs="Times New Roman"/>
+          <w:lang w:val="en-US"/>
+        </w:rPr>
+        <w:t xml:space="preserve"> that the simulator provided. (This determine when the EV arrive and depart the CS)</w:t>
+      </w:r>
+      <w:r>
+        <w:rPr>
+          <w:rFonts w:ascii="Times New Roman" w:hAnsi="Times New Roman" w:cs="Times New Roman"/>
+          <w:lang w:val="en-US"/>
+        </w:rPr>
+        <w:t>. Multiplier for this is set to 2.</w:t>
+      </w:r>
+    </w:p>
+    <w:p>
+      <w:pPr>
+        <w:spacing w:after="0"/>
+        <w:rPr>
+          <w:rFonts w:ascii="Times New Roman" w:hAnsi="Times New Roman" w:cs="Times New Roman"/>
+          <w:lang w:val="en-US"/>
+        </w:rPr>
+      </w:pPr>
+      <w:r>
+        <w:rPr>
+          <w:rFonts w:ascii="Times New Roman" w:hAnsi="Times New Roman" w:cs="Times New Roman"/>
+          <w:b/>
+          <w:lang w:val="en-US"/>
+        </w:rPr>
+        <w:t xml:space="preserve">- </w:t>
+      </w:r>
+      <w:r>
+        <w:rPr>
+          <w:rFonts w:ascii="Times New Roman" w:hAnsi="Times New Roman" w:cs="Times New Roman"/>
+          <w:lang w:val="en-US"/>
+        </w:rPr>
+        <w:t>Simulation runs on the weekdays</w:t>
+      </w:r>
+      <w:r>
+        <w:rPr>
+          <w:rFonts w:ascii="Times New Roman" w:hAnsi="Times New Roman" w:cs="Times New Roman"/>
+          <w:lang w:val="en-US"/>
+        </w:rPr>
+        <w:t xml:space="preserve"> (5 am, 90 timesteps, 1 timestep is 15 mins)</w:t>
+      </w:r>
+    </w:p>
+    <w:p>
+      <w:pPr>
+        <w:spacing w:after="0"/>
+        <w:rPr>
+          <w:rFonts w:ascii="Times New Roman" w:hAnsi="Times New Roman" w:cs="Times New Roman"/>
+          <w:lang w:val="en-US"/>
+        </w:rPr>
+      </w:pPr>
+      <w:r>
+        <w:rPr>
+          <w:rFonts w:ascii="Times New Roman" w:hAnsi="Times New Roman" w:cs="Times New Roman"/>
+          <w:b/>
+          <w:lang w:val="en-US"/>
+        </w:rPr>
+        <w:t xml:space="preserve">- </w:t>
+      </w:r>
+      <w:r>
+        <w:rPr>
+          <w:rFonts w:ascii="Times New Roman" w:hAnsi="Times New Roman" w:cs="Times New Roman"/>
+          <w:lang w:val="en-US"/>
+        </w:rPr>
+        <w:t>Solar power and inflexible load still use the distribution the simulator provides as well.</w:t>
+      </w:r>
+      <w:r>
+        <w:rPr>
+          <w:noProof/>
+        </w:rPr>
+        <w:t xml:space="preserve"> </w:t>
+      </w:r>
+    </w:p>
+    <w:p>
+      <w:pPr>
+        <w:spacing w:after="0"/>
+        <w:rPr>
+          <w:rFonts w:ascii="Times New Roman" w:hAnsi="Times New Roman" w:cs="Times New Roman"/>
+          <w:lang w:val="en-US"/>
+        </w:rPr>
+      </w:pPr>
+      <w:r>
+        <w:rPr>
+          <w:rFonts w:ascii="Times New Roman" w:hAnsi="Times New Roman" w:cs="Times New Roman"/>
+          <w:b/>
+          <w:lang w:val="en-US"/>
+        </w:rPr>
+        <w:t xml:space="preserve">- </w:t>
+      </w:r>
+      <w:r>
+        <w:rPr>
+          <w:rFonts w:ascii="Times New Roman" w:hAnsi="Times New Roman" w:cs="Times New Roman"/>
+          <w:lang w:val="en-US"/>
+        </w:rPr>
+        <w:t>Consider EV’s desired SOC and won’t discharge below that level.</w:t>
+      </w:r>
+    </w:p>
+    <w:p>
+      <w:pPr>
+        <w:spacing w:after="0"/>
+        <w:rPr>
+          <w:rFonts w:ascii="Times New Roman" w:hAnsi="Times New Roman" w:cs="Times New Roman"/>
+          <w:b/>
+          <w:u w:val="single"/>
+          <w:lang w:val="en-US"/>
+        </w:rPr>
+      </w:pPr>
+      <w:r>
+        <w:rPr>
+          <w:rFonts w:ascii="Times New Roman" w:hAnsi="Times New Roman" w:cs="Times New Roman"/>
+          <w:b/>
+          <w:u w:val="single"/>
+          <w:lang w:val="en-US"/>
+        </w:rPr>
+        <w:lastRenderedPageBreak/>
+        <w:t>Simulation algorithm:</w:t>
+      </w:r>
+    </w:p>
+    <w:p>
+      <w:pPr>
+        <w:spacing w:after="0"/>
+        <w:rPr>
+          <w:rFonts w:ascii="Times New Roman" w:hAnsi="Times New Roman" w:cs="Times New Roman"/>
+          <w:lang w:val="en-US"/>
+        </w:rPr>
+      </w:pPr>
+      <w:r>
+        <w:rPr>
+          <w:rFonts w:ascii="Times New Roman" w:hAnsi="Times New Roman" w:cs="Times New Roman"/>
+          <w:lang w:val="en-US"/>
+        </w:rPr>
+        <w:t>the algorithm of this simulation is simple</w:t>
+      </w:r>
+    </w:p>
+    <w:p>
+      <w:pPr>
+        <w:pStyle w:val="ListParagraph"/>
+        <w:numPr>
+          <w:ilvl w:val="0"/>
+          <w:numId w:val="4"/>
+        </w:numPr>
+        <w:spacing w:after="0"/>
+        <w:rPr>
+          <w:rFonts w:ascii="Times New Roman" w:hAnsi="Times New Roman" w:cs="Times New Roman"/>
+          <w:lang w:val="en-US"/>
+        </w:rPr>
+      </w:pPr>
+      <w:r>
+        <w:rPr>
+          <w:rFonts w:ascii="Times New Roman" w:hAnsi="Times New Roman" w:cs="Times New Roman"/>
+          <w:lang w:val="en-US"/>
+        </w:rPr>
+        <w:t>If solar power is greater than the load, charge the EVs with the remaining</w:t>
+      </w:r>
+      <w:r>
+        <w:rPr>
+          <w:rFonts w:ascii="Times New Roman" w:hAnsi="Times New Roman" w:cs="Times New Roman"/>
+          <w:lang w:val="en-US"/>
+        </w:rPr>
+        <w:t xml:space="preserve"> available</w:t>
+      </w:r>
+      <w:r>
+        <w:rPr>
+          <w:rFonts w:ascii="Times New Roman" w:hAnsi="Times New Roman" w:cs="Times New Roman"/>
+          <w:lang w:val="en-US"/>
+        </w:rPr>
+        <w:t xml:space="preserve"> power</w:t>
+      </w:r>
+      <w:r>
+        <w:rPr>
+          <w:rFonts w:ascii="Times New Roman" w:hAnsi="Times New Roman" w:cs="Times New Roman"/>
+          <w:lang w:val="en-US"/>
+        </w:rPr>
+        <w:t xml:space="preserve"> (solar – load).</w:t>
+      </w:r>
+      <w:r>
+        <w:rPr>
+          <w:rFonts w:ascii="Times New Roman" w:hAnsi="Times New Roman" w:cs="Times New Roman"/>
+          <w:lang w:val="en-US"/>
+        </w:rPr>
+        <w:br/>
+      </w:r>
+      <w:r>
+        <w:rPr>
+          <w:rFonts w:ascii="Times New Roman" w:hAnsi="Times New Roman" w:cs="Times New Roman"/>
+          <w:b/>
+          <w:lang w:val="en-US"/>
+        </w:rPr>
+        <w:t>Prioritize EVs that has its SOC lower than the desired SOC</w:t>
+      </w:r>
+      <w:r>
+        <w:rPr>
+          <w:rFonts w:ascii="Times New Roman" w:hAnsi="Times New Roman" w:cs="Times New Roman"/>
+          <w:lang w:val="en-US"/>
+        </w:rPr>
+        <w:t xml:space="preserve"> (</w:t>
+      </w:r>
+      <w:r>
+        <w:rPr>
+          <w:rFonts w:ascii="Times New Roman" w:hAnsi="Times New Roman" w:cs="Times New Roman"/>
+          <w:lang w:val="en-US"/>
+        </w:rPr>
+        <w:t xml:space="preserve">Distribute the available power to the prioritized </w:t>
+      </w:r>
+      <w:proofErr w:type="spellStart"/>
+      <w:r>
+        <w:rPr>
+          <w:rFonts w:ascii="Times New Roman" w:hAnsi="Times New Roman" w:cs="Times New Roman"/>
+          <w:lang w:val="en-US"/>
+        </w:rPr>
+        <w:t>EVs’</w:t>
+      </w:r>
+      <w:proofErr w:type="spellEnd"/>
+      <w:r>
+        <w:rPr>
+          <w:rFonts w:ascii="Times New Roman" w:hAnsi="Times New Roman" w:cs="Times New Roman"/>
+          <w:lang w:val="en-US"/>
+        </w:rPr>
+        <w:t xml:space="preserve"> first</w:t>
+      </w:r>
+      <w:r>
+        <w:rPr>
+          <w:rFonts w:ascii="Times New Roman" w:hAnsi="Times New Roman" w:cs="Times New Roman"/>
+          <w:lang w:val="en-US"/>
+        </w:rPr>
+        <w:t xml:space="preserve">, </w:t>
+      </w:r>
+      <w:r>
+        <w:rPr>
+          <w:rFonts w:ascii="Times New Roman" w:hAnsi="Times New Roman" w:cs="Times New Roman"/>
+          <w:b/>
+          <w:lang w:val="en-US"/>
+        </w:rPr>
+        <w:t>equally</w:t>
+      </w:r>
+      <w:r>
+        <w:rPr>
+          <w:rFonts w:ascii="Times New Roman" w:hAnsi="Times New Roman" w:cs="Times New Roman"/>
+          <w:lang w:val="en-US"/>
+        </w:rPr>
+        <w:t>)</w:t>
+      </w:r>
+    </w:p>
+    <w:p>
+      <w:pPr>
+        <w:pStyle w:val="ListParagraph"/>
+        <w:spacing w:after="0"/>
+        <w:rPr>
+          <w:rFonts w:ascii="Times New Roman" w:hAnsi="Times New Roman" w:cs="Times New Roman"/>
+          <w:b/>
+          <w:lang w:val="en-US"/>
+        </w:rPr>
+      </w:pPr>
+      <w:r>
+        <w:rPr>
+          <w:rFonts w:ascii="Times New Roman" w:hAnsi="Times New Roman" w:cs="Times New Roman"/>
+          <w:b/>
+          <w:lang w:val="en-US"/>
+        </w:rPr>
+        <w:t xml:space="preserve">The remaining power </w:t>
+      </w:r>
+      <w:r>
+        <w:rPr>
+          <w:rFonts w:ascii="Times New Roman" w:hAnsi="Times New Roman" w:cs="Times New Roman"/>
+          <w:b/>
+          <w:lang w:val="en-US"/>
+        </w:rPr>
+        <w:t>from</w:t>
+      </w:r>
+      <w:r>
+        <w:rPr>
+          <w:rFonts w:ascii="Times New Roman" w:hAnsi="Times New Roman" w:cs="Times New Roman"/>
+          <w:b/>
+          <w:lang w:val="en-US"/>
+        </w:rPr>
+        <w:t xml:space="preserve"> charging prioritized EV</w:t>
+      </w:r>
+      <w:r>
+        <w:rPr>
+          <w:rFonts w:ascii="Times New Roman" w:hAnsi="Times New Roman" w:cs="Times New Roman"/>
+          <w:b/>
+          <w:lang w:val="en-US"/>
+        </w:rPr>
+        <w:t xml:space="preserve"> </w:t>
+      </w:r>
+      <w:r>
+        <w:rPr>
+          <w:rFonts w:ascii="Times New Roman" w:hAnsi="Times New Roman" w:cs="Times New Roman"/>
+          <w:b/>
+          <w:lang w:val="en-US"/>
+        </w:rPr>
+        <w:t xml:space="preserve">will be </w:t>
+      </w:r>
+      <w:r>
+        <w:rPr>
+          <w:rFonts w:ascii="Times New Roman" w:hAnsi="Times New Roman" w:cs="Times New Roman"/>
+          <w:b/>
+          <w:lang w:val="en-US"/>
+        </w:rPr>
+        <w:t xml:space="preserve">once again </w:t>
+      </w:r>
+      <w:r>
+        <w:rPr>
+          <w:rFonts w:ascii="Times New Roman" w:hAnsi="Times New Roman" w:cs="Times New Roman"/>
+          <w:b/>
+          <w:lang w:val="en-US"/>
+        </w:rPr>
+        <w:t>distributed equally to the remaining EVs</w:t>
+      </w:r>
+      <w:r>
+        <w:rPr>
+          <w:rFonts w:ascii="Times New Roman" w:hAnsi="Times New Roman" w:cs="Times New Roman"/>
+          <w:b/>
+          <w:lang w:val="en-US"/>
+        </w:rPr>
+        <w:t xml:space="preserve"> </w:t>
+      </w:r>
+      <w:r>
+        <w:rPr>
+          <w:rFonts w:ascii="Times New Roman" w:hAnsi="Times New Roman" w:cs="Times New Roman"/>
+          <w:lang w:val="en-US"/>
+        </w:rPr>
+        <w:t>(EVs that has SOC &gt;</w:t>
+      </w:r>
+      <w:r>
+        <w:rPr>
+          <w:rFonts w:ascii="Times New Roman" w:hAnsi="Times New Roman" w:cs="Times New Roman"/>
+          <w:lang w:val="en-US"/>
+        </w:rPr>
+        <w:t>=</w:t>
+      </w:r>
+      <w:r>
+        <w:rPr>
+          <w:rFonts w:ascii="Times New Roman" w:hAnsi="Times New Roman" w:cs="Times New Roman"/>
+          <w:lang w:val="en-US"/>
+        </w:rPr>
+        <w:t xml:space="preserve"> desired SOC)</w:t>
+      </w:r>
+    </w:p>
+    <w:p>
+      <w:pPr>
+        <w:pStyle w:val="ListParagraph"/>
+        <w:numPr>
+          <w:ilvl w:val="0"/>
+          <w:numId w:val="4"/>
+        </w:numPr>
+        <w:spacing w:after="0"/>
+        <w:rPr>
+          <w:rFonts w:ascii="Times New Roman" w:hAnsi="Times New Roman" w:cs="Times New Roman"/>
+          <w:lang w:val="en-US"/>
+        </w:rPr>
+      </w:pPr>
+      <w:r>
+        <w:rPr>
+          <w:rFonts w:ascii="Times New Roman" w:hAnsi="Times New Roman" w:cs="Times New Roman"/>
+          <w:lang w:val="en-US"/>
+        </w:rPr>
+        <w:t xml:space="preserve">If load is greater than solar power, </w:t>
+      </w:r>
+      <w:r>
+        <w:rPr>
+          <w:rFonts w:ascii="Times New Roman" w:hAnsi="Times New Roman" w:cs="Times New Roman"/>
+          <w:b/>
+          <w:lang w:val="en-US"/>
+        </w:rPr>
+        <w:t>EVs that have enough SOC will discharge</w:t>
+      </w:r>
+      <w:r>
+        <w:rPr>
+          <w:rFonts w:ascii="Times New Roman" w:hAnsi="Times New Roman" w:cs="Times New Roman"/>
+          <w:lang w:val="en-US"/>
+        </w:rPr>
+        <w:t xml:space="preserve">, </w:t>
+      </w:r>
+      <w:r>
+        <w:rPr>
+          <w:rFonts w:ascii="Times New Roman" w:hAnsi="Times New Roman" w:cs="Times New Roman"/>
+          <w:b/>
+          <w:lang w:val="en-US"/>
+        </w:rPr>
+        <w:t>while EVs that has SOC lower than their desired SOC will charge with a power as low as possible (power just enough to reach the desired SOC until they depart)</w:t>
+      </w:r>
+      <w:r>
+        <w:rPr>
+          <w:rFonts w:ascii="Times New Roman" w:hAnsi="Times New Roman" w:cs="Times New Roman"/>
+          <w:lang w:val="en-US"/>
+        </w:rPr>
+        <w:br/>
+      </w:r>
+      <w:r>
+        <w:rPr>
+          <w:rFonts w:ascii="Times New Roman" w:hAnsi="Times New Roman" w:cs="Times New Roman"/>
+          <w:lang w:val="en-US"/>
+        </w:rPr>
+        <w:t>Of course if EV's SOC is the same as their desired SOC, they will not charge/discharge, basically</w:t>
+      </w:r>
+      <w:r>
+        <w:rPr>
+          <w:rFonts w:ascii="Times New Roman" w:hAnsi="Times New Roman" w:cs="Times New Roman"/>
+          <w:lang w:val="en-US"/>
+        </w:rPr>
+        <w:t xml:space="preserve"> idle</w:t>
+      </w:r>
+    </w:p>
+    <w:p>
+      <w:pPr>
+        <w:spacing w:after="0"/>
+        <w:rPr>
+          <w:rFonts w:ascii="Times New Roman" w:hAnsi="Times New Roman" w:cs="Times New Roman"/>
+          <w:b/>
+          <w:u w:val="single"/>
+          <w:lang w:val="en-US"/>
+        </w:rPr>
+      </w:pPr>
+    </w:p>
+    <w:p>
+      <w:pPr>
+        <w:spacing w:after="0"/>
+        <w:rPr>
+          <w:rFonts w:ascii="Times New Roman" w:hAnsi="Times New Roman" w:cs="Times New Roman"/>
+          <w:b/>
+          <w:u w:val="single"/>
+          <w:lang w:val="en-US"/>
+        </w:rPr>
+      </w:pPr>
+      <w:r>
+        <w:rPr>
+          <w:rFonts w:ascii="Times New Roman" w:hAnsi="Times New Roman" w:cs="Times New Roman"/>
+          <w:lang w:val="en-US"/>
+        </w:rPr>
+        <w:drawing>
+          <wp:anchor distT="0" distB="0" distL="114300" distR="114300" simplePos="0" relativeHeight="251660288" behindDoc="0" locked="0" layoutInCell="1" allowOverlap="1" wp14:anchorId="120AFB79">
+            <wp:simplePos x="0" y="0"/>
+            <wp:positionH relativeFrom="margin">
+              <wp:align>right</wp:align>
+            </wp:positionH>
+            <wp:positionV relativeFrom="paragraph">
+              <wp:posOffset>169545</wp:posOffset>
+            </wp:positionV>
+            <wp:extent cx="5921375" cy="3001645"/>
+            <wp:effectExtent l="0" t="0" r="3175" b="8255"/>
+            <wp:wrapSquare wrapText="bothSides"/>
+            <wp:docPr id="9" name="Picture 9"/>
+            <wp:cNvGraphicFramePr>
+              <a:graphicFrameLocks xmlns:a="http://schemas.openxmlformats.org/drawingml/2006/main" noChangeAspect="1"/>
+            </wp:cNvGraphicFramePr>
+            <a:graphic xmlns:a="http://schemas.openxmlformats.org/drawingml/2006/main">
+              <a:graphicData uri="http://schemas.openxmlformats.org/drawingml/2006/picture">
+                <pic:pic xmlns:pic="http://schemas.openxmlformats.org/drawingml/2006/picture">
+                  <pic:nvPicPr>
+                    <pic:cNvPr id="1" name=""/>
+                    <pic:cNvPicPr/>
+                  </pic:nvPicPr>
+                  <pic:blipFill>
+                    <a:blip r:embed="rId13" cstate="print">
+                      <a:extLst>
+                        <a:ext uri="{28A0092B-C50C-407E-A947-70E740481C1C}">
+                          <a14:useLocalDpi xmlns:a14="http://schemas.microsoft.com/office/drawing/2010/main" val="0"/>
+                        </a:ext>
+                      </a:extLst>
+                    </a:blip>
+                    <a:stretch>
+                      <a:fillRect/>
+                    </a:stretch>
+                  </pic:blipFill>
+                  <pic:spPr>
+                    <a:xfrm>
+                      <a:off x="0" y="0"/>
+                      <a:ext cx="5921375" cy="3001645"/>
+                    </a:xfrm>
+                    <a:prstGeom prst="rect">
+                      <a:avLst/>
+                    </a:prstGeom>
+                  </pic:spPr>
+                </pic:pic>
+              </a:graphicData>
+            </a:graphic>
+            <wp14:sizeRelH relativeFrom="margin">
+              <wp14:pctWidth>0</wp14:pctWidth>
+            </wp14:sizeRelH>
+            <wp14:sizeRelV relativeFrom="margin">
+              <wp14:pctHeight>0</wp14:pctHeight>
+            </wp14:sizeRelV>
+          </wp:anchor>
+        </w:drawing>
+      </w:r>
+      <w:r>
+        <w:rPr>
+          <w:rFonts w:ascii="Times New Roman" w:hAnsi="Times New Roman" w:cs="Times New Roman"/>
+          <w:b/>
+          <w:u w:val="single"/>
+          <w:lang w:val="en-US"/>
+        </w:rPr>
+        <w:t>Simulation result:</w:t>
+      </w:r>
+    </w:p>
+    <w:p>
+      <w:pPr>
+        <w:spacing w:after="0"/>
+        <w:rPr>
+          <w:rFonts w:ascii="Times New Roman" w:hAnsi="Times New Roman" w:cs="Times New Roman"/>
+          <w:lang w:val="en-US"/>
+        </w:rPr>
+      </w:pPr>
+    </w:p>
+    <w:p>
+      <w:pPr>
+        <w:spacing w:after="0"/>
+        <w:rPr>
+          <w:rFonts w:ascii="Times New Roman" w:hAnsi="Times New Roman" w:cs="Times New Roman"/>
+          <w:sz w:val="18"/>
+          <w:szCs w:val="18"/>
+          <w:lang w:val="en-US"/>
+        </w:rPr>
+      </w:pPr>
+      <w:r>
+        <w:rPr>
+          <w:rFonts w:ascii="Times New Roman" w:hAnsi="Times New Roman" w:cs="Times New Roman"/>
+          <w:sz w:val="18"/>
+          <w:szCs w:val="18"/>
+          <w:lang w:val="en-US"/>
+        </w:rPr>
+        <w:t>1</w:t>
+      </w:r>
+      <w:r>
+        <w:rPr>
+          <w:rFonts w:ascii="Times New Roman" w:hAnsi="Times New Roman" w:cs="Times New Roman"/>
+          <w:sz w:val="18"/>
+          <w:szCs w:val="18"/>
+          <w:vertAlign w:val="superscript"/>
+          <w:lang w:val="en-US"/>
+        </w:rPr>
+        <w:t>st</w:t>
+      </w:r>
+      <w:r>
+        <w:rPr>
+          <w:rFonts w:ascii="Times New Roman" w:hAnsi="Times New Roman" w:cs="Times New Roman"/>
+          <w:sz w:val="18"/>
+          <w:szCs w:val="18"/>
+          <w:lang w:val="en-US"/>
+        </w:rPr>
+        <w:t xml:space="preserve"> plot: solar power generation and load</w:t>
+      </w:r>
+      <w:r>
+        <w:rPr>
+          <w:rFonts w:ascii="Times New Roman" w:hAnsi="Times New Roman" w:cs="Times New Roman"/>
+          <w:sz w:val="18"/>
+          <w:szCs w:val="18"/>
+          <w:lang w:val="en-US"/>
+        </w:rPr>
+        <w:br/>
+        <w:t>2</w:t>
+      </w:r>
+      <w:r>
+        <w:rPr>
+          <w:rFonts w:ascii="Times New Roman" w:hAnsi="Times New Roman" w:cs="Times New Roman"/>
+          <w:sz w:val="18"/>
+          <w:szCs w:val="18"/>
+          <w:vertAlign w:val="superscript"/>
+          <w:lang w:val="en-US"/>
+        </w:rPr>
+        <w:t>nd</w:t>
+      </w:r>
+      <w:r>
+        <w:rPr>
+          <w:rFonts w:ascii="Times New Roman" w:hAnsi="Times New Roman" w:cs="Times New Roman"/>
+          <w:sz w:val="18"/>
+          <w:szCs w:val="18"/>
+          <w:lang w:val="en-US"/>
+        </w:rPr>
+        <w:t xml:space="preserve"> plot: total CS power (negative means discharging &gt; charging, and vice versa)</w:t>
+      </w:r>
+    </w:p>
+    <w:p>
+      <w:pPr>
+        <w:spacing w:after="0"/>
+        <w:rPr>
+          <w:rFonts w:ascii="Times New Roman" w:hAnsi="Times New Roman" w:cs="Times New Roman"/>
+          <w:sz w:val="18"/>
+          <w:szCs w:val="18"/>
+          <w:lang w:val="en-US"/>
+        </w:rPr>
+      </w:pPr>
+      <w:r>
+        <w:rPr>
+          <w:rFonts w:ascii="Times New Roman" w:hAnsi="Times New Roman" w:cs="Times New Roman"/>
+          <w:sz w:val="18"/>
+          <w:szCs w:val="18"/>
+          <w:lang w:val="en-US"/>
+        </w:rPr>
+        <w:t>3</w:t>
+      </w:r>
+      <w:r>
+        <w:rPr>
+          <w:rFonts w:ascii="Times New Roman" w:hAnsi="Times New Roman" w:cs="Times New Roman"/>
+          <w:sz w:val="18"/>
+          <w:szCs w:val="18"/>
+          <w:vertAlign w:val="superscript"/>
+          <w:lang w:val="en-US"/>
+        </w:rPr>
+        <w:t>rd</w:t>
+      </w:r>
+      <w:r>
+        <w:rPr>
+          <w:rFonts w:ascii="Times New Roman" w:hAnsi="Times New Roman" w:cs="Times New Roman"/>
+          <w:sz w:val="18"/>
+          <w:szCs w:val="18"/>
+          <w:lang w:val="en-US"/>
+        </w:rPr>
+        <w:t xml:space="preserve"> plot: power balance</w:t>
+      </w:r>
+    </w:p>
+    <w:p>
+      <w:pPr>
+        <w:spacing w:after="0"/>
+        <w:rPr>
+          <w:rFonts w:ascii="Times New Roman" w:hAnsi="Times New Roman" w:cs="Times New Roman"/>
+          <w:sz w:val="18"/>
+          <w:szCs w:val="18"/>
+          <w:lang w:val="en-US"/>
+        </w:rPr>
+      </w:pPr>
+      <w:r>
+        <w:rPr>
+          <w:rFonts w:ascii="Times New Roman" w:hAnsi="Times New Roman" w:cs="Times New Roman"/>
+          <w:sz w:val="18"/>
+          <w:szCs w:val="18"/>
+          <w:lang w:val="en-US"/>
+        </w:rPr>
+        <w:t>4</w:t>
+      </w:r>
+      <w:r>
+        <w:rPr>
+          <w:rFonts w:ascii="Times New Roman" w:hAnsi="Times New Roman" w:cs="Times New Roman"/>
+          <w:sz w:val="18"/>
+          <w:szCs w:val="18"/>
+          <w:vertAlign w:val="superscript"/>
+          <w:lang w:val="en-US"/>
+        </w:rPr>
+        <w:t>th</w:t>
+      </w:r>
+      <w:r>
+        <w:rPr>
+          <w:rFonts w:ascii="Times New Roman" w:hAnsi="Times New Roman" w:cs="Times New Roman"/>
+          <w:sz w:val="18"/>
+          <w:szCs w:val="18"/>
+          <w:lang w:val="en-US"/>
+        </w:rPr>
+        <w:t xml:space="preserve"> plot: SOC of each EV</w:t>
+      </w:r>
+    </w:p>
+    <w:p>
+      <w:pPr>
+        <w:spacing w:after="0"/>
+        <w:rPr>
+          <w:rFonts w:ascii="Times New Roman" w:hAnsi="Times New Roman" w:cs="Times New Roman"/>
+          <w:lang w:val="en-US"/>
+        </w:rPr>
+      </w:pPr>
+      <w:r>
+        <w:rPr>
+          <w:rFonts w:ascii="Times New Roman" w:hAnsi="Times New Roman" w:cs="Times New Roman"/>
+          <w:lang w:val="en-US"/>
+        </w:rPr>
+        <w:t xml:space="preserve">- </w:t>
+      </w:r>
+      <w:r>
+        <w:rPr>
+          <w:rFonts w:ascii="Times New Roman" w:hAnsi="Times New Roman" w:cs="Times New Roman"/>
+          <w:b/>
+          <w:lang w:val="en-US"/>
+        </w:rPr>
+        <w:t>Green line</w:t>
+      </w:r>
+      <w:r>
+        <w:rPr>
+          <w:rFonts w:ascii="Times New Roman" w:hAnsi="Times New Roman" w:cs="Times New Roman"/>
+          <w:lang w:val="en-US"/>
+        </w:rPr>
+        <w:t xml:space="preserve"> indicates that there is an EV arriving to the CS, and </w:t>
+      </w:r>
+      <w:r>
+        <w:rPr>
+          <w:rFonts w:ascii="Times New Roman" w:hAnsi="Times New Roman" w:cs="Times New Roman"/>
+          <w:b/>
+          <w:lang w:val="en-US"/>
+        </w:rPr>
+        <w:t>the red line</w:t>
+      </w:r>
+      <w:r>
+        <w:rPr>
+          <w:rFonts w:ascii="Times New Roman" w:hAnsi="Times New Roman" w:cs="Times New Roman"/>
+          <w:lang w:val="en-US"/>
+        </w:rPr>
+        <w:t xml:space="preserve"> indicates that there is an EV departing from the CS.</w:t>
+      </w:r>
+    </w:p>
+    <w:p>
+      <w:pPr>
+        <w:spacing w:after="0"/>
+        <w:rPr>
+          <w:rFonts w:ascii="Times New Roman" w:hAnsi="Times New Roman" w:cs="Times New Roman"/>
+          <w:lang w:val="en-US"/>
+        </w:rPr>
+      </w:pPr>
+      <w:r>
+        <w:rPr>
+          <w:rFonts w:ascii="Times New Roman" w:hAnsi="Times New Roman" w:cs="Times New Roman"/>
+          <w:lang w:val="en-US"/>
+        </w:rPr>
+        <w:t xml:space="preserve">- We can see that when the solar power is greater than the load, </w:t>
+      </w:r>
+      <w:r>
+        <w:rPr>
+          <w:rFonts w:ascii="Times New Roman" w:hAnsi="Times New Roman" w:cs="Times New Roman"/>
+          <w:b/>
+          <w:lang w:val="en-US"/>
+        </w:rPr>
+        <w:t>the EVs are charging</w:t>
+      </w:r>
+      <w:r>
+        <w:rPr>
+          <w:rFonts w:ascii="Times New Roman" w:hAnsi="Times New Roman" w:cs="Times New Roman"/>
+          <w:lang w:val="en-US"/>
+        </w:rPr>
+        <w:t xml:space="preserve"> (timestep 20-30)</w:t>
+      </w:r>
+    </w:p>
+    <w:p>
+      <w:pPr>
+        <w:spacing w:after="0"/>
+        <w:rPr>
+          <w:rFonts w:ascii="Times New Roman" w:hAnsi="Times New Roman" w:cs="Times New Roman"/>
+          <w:lang w:val="en-US"/>
+        </w:rPr>
+      </w:pPr>
+      <w:r>
+        <w:rPr>
+          <w:rFonts w:ascii="Times New Roman" w:hAnsi="Times New Roman" w:cs="Times New Roman"/>
+          <w:lang w:val="en-US"/>
+        </w:rPr>
+        <w:t xml:space="preserve">- On the other hand, when load is greater than the solar power, </w:t>
+      </w:r>
+      <w:r>
+        <w:rPr>
+          <w:rFonts w:ascii="Times New Roman" w:hAnsi="Times New Roman" w:cs="Times New Roman"/>
+          <w:b/>
+          <w:lang w:val="en-US"/>
+        </w:rPr>
+        <w:t>EVs are discharging</w:t>
+      </w:r>
+      <w:r>
+        <w:rPr>
+          <w:rFonts w:ascii="Times New Roman" w:hAnsi="Times New Roman" w:cs="Times New Roman"/>
+          <w:lang w:val="en-US"/>
+        </w:rPr>
+        <w:t>, and it won’t go below the desired SOC</w:t>
+      </w:r>
+      <w:r>
+        <w:rPr>
+          <w:rFonts w:ascii="Times New Roman" w:hAnsi="Times New Roman" w:cs="Times New Roman"/>
+          <w:lang w:val="en-US"/>
+        </w:rPr>
+        <w:t xml:space="preserve"> (time step 50 – 60, y</w:t>
+      </w:r>
+      <w:bookmarkStart w:id="2" w:name="_GoBack"/>
+      <w:bookmarkEnd w:id="2"/>
+      <w:r>
+        <w:rPr>
+          <w:rFonts w:ascii="Times New Roman" w:hAnsi="Times New Roman" w:cs="Times New Roman"/>
+          <w:lang w:val="en-US"/>
+        </w:rPr>
+        <w:t>ellow line)</w:t>
+      </w:r>
+    </w:p>
+    <w:p>
+      <w:pPr>
+        <w:spacing w:after="0"/>
+        <w:rPr>
+          <w:rFonts w:ascii="Times New Roman" w:hAnsi="Times New Roman" w:cs="Times New Roman"/>
+          <w:lang w:val="en-US"/>
+        </w:rPr>
+      </w:pPr>
+      <w:r>
+        <w:rPr>
+          <w:rFonts w:ascii="Times New Roman" w:hAnsi="Times New Roman" w:cs="Times New Roman"/>
+          <w:lang w:val="en-US"/>
+        </w:rPr>
+        <w:t>- It is also noted that</w:t>
+      </w:r>
+      <w:r>
+        <w:rPr>
+          <w:rFonts w:ascii="Times New Roman" w:hAnsi="Times New Roman" w:cs="Times New Roman"/>
+          <w:lang w:val="en-US"/>
+        </w:rPr>
+        <w:t xml:space="preserve"> when </w:t>
+      </w:r>
+      <w:r>
+        <w:rPr>
+          <w:rFonts w:ascii="Times New Roman" w:hAnsi="Times New Roman" w:cs="Times New Roman"/>
+          <w:b/>
+          <w:lang w:val="en-US"/>
+        </w:rPr>
+        <w:t>EV’s SOC is below the desired SOC, it won’t discharge</w:t>
+      </w:r>
+      <w:r>
+        <w:rPr>
+          <w:rFonts w:ascii="Times New Roman" w:hAnsi="Times New Roman" w:cs="Times New Roman"/>
+          <w:lang w:val="en-US"/>
+        </w:rPr>
+        <w:t xml:space="preserve">, as indicated in timestep </w:t>
+      </w:r>
+      <w:r>
+        <w:rPr>
+          <w:rFonts w:ascii="Times New Roman" w:hAnsi="Times New Roman" w:cs="Times New Roman"/>
+          <w:lang w:val="en-US"/>
+        </w:rPr>
+        <w:t>50</w:t>
+      </w:r>
+      <w:r>
+        <w:rPr>
+          <w:rFonts w:ascii="Times New Roman" w:hAnsi="Times New Roman" w:cs="Times New Roman"/>
+          <w:lang w:val="en-US"/>
+        </w:rPr>
+        <w:t xml:space="preserve"> to </w:t>
+      </w:r>
+      <w:r>
+        <w:rPr>
+          <w:rFonts w:ascii="Times New Roman" w:hAnsi="Times New Roman" w:cs="Times New Roman"/>
+          <w:lang w:val="en-US"/>
+        </w:rPr>
+        <w:t>60 (purple line</w:t>
+      </w:r>
+      <w:r>
+        <w:rPr>
+          <w:rFonts w:ascii="Times New Roman" w:hAnsi="Times New Roman" w:cs="Times New Roman"/>
+          <w:lang w:val="en-US"/>
+        </w:rPr>
+        <w:t>, plot no 4</w:t>
+      </w:r>
+      <w:r>
+        <w:rPr>
+          <w:rFonts w:ascii="Times New Roman" w:hAnsi="Times New Roman" w:cs="Times New Roman"/>
+          <w:lang w:val="en-US"/>
+        </w:rPr>
+        <w:t>)</w:t>
+      </w:r>
+      <w:r>
+        <w:rPr>
+          <w:rFonts w:ascii="Times New Roman" w:hAnsi="Times New Roman" w:cs="Times New Roman"/>
+          <w:lang w:val="en-US"/>
+        </w:rPr>
+        <w:t>.</w:t>
+      </w:r>
+    </w:p>
+    <w:p>
+      <w:pPr>
+        <w:spacing w:after="0"/>
+        <w:rPr>
+          <w:rFonts w:ascii="Times New Roman" w:hAnsi="Times New Roman" w:cs="Times New Roman"/>
+          <w:lang w:val="en-US"/>
+        </w:rPr>
+      </w:pPr>
+      <w:r>
+        <w:rPr>
+          <w:rFonts w:ascii="Times New Roman" w:hAnsi="Times New Roman" w:cs="Times New Roman"/>
+          <w:lang w:val="en-US"/>
+        </w:rPr>
+        <w:t xml:space="preserve">- This algorithm </w:t>
+      </w:r>
+      <w:r>
+        <w:rPr>
+          <w:rFonts w:ascii="Times New Roman" w:hAnsi="Times New Roman" w:cs="Times New Roman"/>
+          <w:b/>
+          <w:lang w:val="en-US"/>
+        </w:rPr>
+        <w:t>guarantees</w:t>
+      </w:r>
+      <w:r>
+        <w:rPr>
+          <w:rFonts w:ascii="Times New Roman" w:hAnsi="Times New Roman" w:cs="Times New Roman"/>
+          <w:b/>
+          <w:lang w:val="en-US"/>
+        </w:rPr>
+        <w:t xml:space="preserve"> that the desired SOC of the EVs are met</w:t>
+      </w:r>
+      <w:r>
+        <w:rPr>
+          <w:rFonts w:ascii="Times New Roman" w:hAnsi="Times New Roman" w:cs="Times New Roman"/>
+          <w:lang w:val="en-US"/>
+        </w:rPr>
+        <w:t xml:space="preserve">, and as a result, even when load </w:t>
+      </w:r>
+      <w:r>
+        <w:rPr>
+          <w:rFonts w:ascii="Times New Roman" w:hAnsi="Times New Roman" w:cs="Times New Roman"/>
+          <w:lang w:val="en-US"/>
+        </w:rPr>
+        <w:t>is greater than</w:t>
+      </w:r>
+      <w:r>
+        <w:rPr>
+          <w:rFonts w:ascii="Times New Roman" w:hAnsi="Times New Roman" w:cs="Times New Roman"/>
+          <w:lang w:val="en-US"/>
+        </w:rPr>
+        <w:t xml:space="preserve"> solar power</w:t>
+      </w:r>
+      <w:r>
+        <w:rPr>
+          <w:rFonts w:ascii="Times New Roman" w:hAnsi="Times New Roman" w:cs="Times New Roman"/>
+          <w:lang w:val="en-US"/>
+        </w:rPr>
+        <w:t xml:space="preserve"> and power from EV discharging combined</w:t>
+      </w:r>
+      <w:r>
+        <w:rPr>
+          <w:rFonts w:ascii="Times New Roman" w:hAnsi="Times New Roman" w:cs="Times New Roman"/>
+          <w:lang w:val="en-US"/>
+        </w:rPr>
+        <w:t xml:space="preserve">, </w:t>
+      </w:r>
+      <w:r>
+        <w:rPr>
+          <w:rFonts w:ascii="Times New Roman" w:hAnsi="Times New Roman" w:cs="Times New Roman"/>
+          <w:lang w:val="en-US"/>
+        </w:rPr>
+        <w:t xml:space="preserve">the </w:t>
+      </w:r>
+      <w:r>
+        <w:rPr>
+          <w:rFonts w:ascii="Times New Roman" w:hAnsi="Times New Roman" w:cs="Times New Roman"/>
+          <w:lang w:val="en-US"/>
+        </w:rPr>
+        <w:t>purple</w:t>
+      </w:r>
+      <w:r>
+        <w:rPr>
+          <w:rFonts w:ascii="Times New Roman" w:hAnsi="Times New Roman" w:cs="Times New Roman"/>
+          <w:lang w:val="en-US"/>
+        </w:rPr>
+        <w:t xml:space="preserve"> </w:t>
+      </w:r>
+      <w:r>
+        <w:rPr>
+          <w:rFonts w:ascii="Times New Roman" w:hAnsi="Times New Roman" w:cs="Times New Roman"/>
+          <w:lang w:val="en-US"/>
+        </w:rPr>
+        <w:t xml:space="preserve">EV will still charge, but with the lowest power possible to meet the desired SOC (indicated by the </w:t>
+      </w:r>
+      <w:r>
+        <w:rPr>
+          <w:rFonts w:ascii="Times New Roman" w:hAnsi="Times New Roman" w:cs="Times New Roman"/>
+          <w:lang w:val="en-US"/>
+        </w:rPr>
+        <w:t>purple</w:t>
+      </w:r>
+      <w:r>
+        <w:rPr>
+          <w:rFonts w:ascii="Times New Roman" w:hAnsi="Times New Roman" w:cs="Times New Roman"/>
+          <w:lang w:val="en-US"/>
+        </w:rPr>
+        <w:t xml:space="preserve"> line in plot no 4 in timestep </w:t>
+      </w:r>
+      <w:r>
+        <w:rPr>
+          <w:rFonts w:ascii="Times New Roman" w:hAnsi="Times New Roman" w:cs="Times New Roman"/>
+          <w:lang w:val="en-US"/>
+        </w:rPr>
+        <w:t>50</w:t>
+      </w:r>
+      <w:r>
+        <w:rPr>
+          <w:rFonts w:ascii="Times New Roman" w:hAnsi="Times New Roman" w:cs="Times New Roman"/>
+          <w:lang w:val="en-US"/>
+        </w:rPr>
+        <w:t xml:space="preserve"> to </w:t>
+      </w:r>
+      <w:r>
+        <w:rPr>
+          <w:rFonts w:ascii="Times New Roman" w:hAnsi="Times New Roman" w:cs="Times New Roman"/>
+          <w:lang w:val="en-US"/>
+        </w:rPr>
+        <w:t>60</w:t>
+      </w:r>
+      <w:r>
+        <w:rPr>
+          <w:rFonts w:ascii="Times New Roman" w:hAnsi="Times New Roman" w:cs="Times New Roman"/>
+          <w:lang w:val="en-US"/>
+        </w:rPr>
+        <w:t>)</w:t>
+      </w:r>
+      <w:r>
+        <w:rPr>
+          <w:rFonts w:ascii="Times New Roman" w:hAnsi="Times New Roman" w:cs="Times New Roman"/>
+          <w:lang w:val="en-US"/>
+        </w:rPr>
+        <w:t>.</w:t>
+      </w:r>
+    </w:p>
+    <w:p>
+      <w:pPr>
+        <w:spacing w:after="0"/>
+        <w:rPr>
+          <w:rFonts w:ascii="Times New Roman" w:hAnsi="Times New Roman" w:cs="Times New Roman"/>
+          <w:lang w:val="en-US"/>
+        </w:rPr>
+      </w:pPr>
+      <w:r>
+        <w:rPr>
+          <w:rFonts w:ascii="Times New Roman" w:hAnsi="Times New Roman" w:cs="Times New Roman"/>
+          <w:lang w:val="en-US"/>
+        </w:rPr>
+        <w:lastRenderedPageBreak/>
+        <w:t xml:space="preserve">- In figure 3 (the dotted black line), indicate the power balance. </w:t>
+      </w:r>
+      <w:r>
+        <w:rPr>
+          <w:rFonts w:ascii="Times New Roman" w:hAnsi="Times New Roman" w:cs="Times New Roman"/>
+          <w:b/>
+          <w:lang w:val="en-US"/>
+        </w:rPr>
+        <w:t>When EVs are present such as in timestep 20-</w:t>
+      </w:r>
+      <w:r>
+        <w:rPr>
+          <w:rFonts w:ascii="Times New Roman" w:hAnsi="Times New Roman" w:cs="Times New Roman"/>
+          <w:b/>
+          <w:lang w:val="en-US"/>
+        </w:rPr>
+        <w:t>35</w:t>
+      </w:r>
+      <w:r>
+        <w:rPr>
+          <w:rFonts w:ascii="Times New Roman" w:hAnsi="Times New Roman" w:cs="Times New Roman"/>
+          <w:b/>
+          <w:lang w:val="en-US"/>
+        </w:rPr>
+        <w:t>, the power balance is close</w:t>
+      </w:r>
+      <w:r>
+        <w:rPr>
+          <w:rFonts w:ascii="Times New Roman" w:hAnsi="Times New Roman" w:cs="Times New Roman"/>
+          <w:b/>
+          <w:lang w:val="en-US"/>
+        </w:rPr>
+        <w:t>r</w:t>
+      </w:r>
+      <w:r>
+        <w:rPr>
+          <w:rFonts w:ascii="Times New Roman" w:hAnsi="Times New Roman" w:cs="Times New Roman"/>
+          <w:b/>
+          <w:lang w:val="en-US"/>
+        </w:rPr>
+        <w:t xml:space="preserve"> to 0</w:t>
+      </w:r>
+      <w:r>
+        <w:rPr>
+          <w:rFonts w:ascii="Times New Roman" w:hAnsi="Times New Roman" w:cs="Times New Roman"/>
+          <w:lang w:val="en-US"/>
+        </w:rPr>
+        <w:t>, which mean that it is able to utilize RE</w:t>
+      </w:r>
+      <w:r>
+        <w:rPr>
+          <w:rFonts w:ascii="Times New Roman" w:hAnsi="Times New Roman" w:cs="Times New Roman"/>
+          <w:lang w:val="en-US"/>
+        </w:rPr>
+        <w:t xml:space="preserve"> well</w:t>
+      </w:r>
+      <w:r>
+        <w:rPr>
+          <w:rFonts w:ascii="Times New Roman" w:hAnsi="Times New Roman" w:cs="Times New Roman"/>
+          <w:lang w:val="en-US"/>
+        </w:rPr>
+        <w:t xml:space="preserve"> and prevent the grid </w:t>
+      </w:r>
+      <w:r>
+        <w:rPr>
+          <w:rFonts w:ascii="Times New Roman" w:hAnsi="Times New Roman" w:cs="Times New Roman"/>
+          <w:lang w:val="en-US"/>
+        </w:rPr>
+        <w:t>from using traditional power.</w:t>
+      </w:r>
     </w:p>
     <w:sectPr>
       <w:pgSz w:w="11906" w:h="16838"/>
@@ -1431,6 +2974,474 @@
     </w:p>
   </w:footnote>
 </w:footnotes>
+</file>
+
+<file path=word/numbering.xml><?xml version="1.0" encoding="utf-8"?>
+<w:numbering xmlns:wpc="http://schemas.microsoft.com/office/word/2010/wordprocessingCanvas" xmlns:cx="http://schemas.microsoft.com/office/drawing/2014/chartex" xmlns:cx1="http://schemas.microsoft.com/office/drawing/2015/9/8/chartex" xmlns:cx2="http://schemas.microsoft.com/office/drawing/2015/10/21/chartex" xmlns:cx3="http://schemas.microsoft.com/office/drawing/2016/5/9/chartex" xmlns:cx4="http://schemas.microsoft.com/office/drawing/2016/5/10/chartex" xmlns:cx5="http://schemas.microsoft.com/office/drawing/2016/5/11/chartex" xmlns:cx6="http://schemas.microsoft.com/office/drawing/2016/5/12/chartex" xmlns:cx7="http://schemas.microsoft.com/office/drawing/2016/5/13/chartex" xmlns:cx8="http://schemas.microsoft.com/office/drawing/2016/5/14/chartex" xmlns:mc="http://schemas.openxmlformats.org/markup-compatibility/2006" xmlns:aink="http://schemas.microsoft.com/office/drawing/2016/ink" xmlns:am3d="http://schemas.microsoft.com/office/drawing/2017/model3d" xmlns:o="urn:schemas-microsoft-com:office:office" xmlns:r="http://schemas.openxmlformats.org/officeDocument/2006/relationships" xmlns:m="http://schemas.openxmlformats.org/officeDocument/2006/math" xmlns:v="urn:schemas-microsoft-com:vml" xmlns:wp14="http://schemas.microsoft.com/office/word/2010/wordprocessingDrawing" xmlns:wp="http://schemas.openxmlformats.org/drawingml/2006/wordprocessingDrawing" xmlns:w10="urn:schemas-microsoft-com:office:word" xmlns:w="http://schemas.openxmlformats.org/wordprocessingml/2006/main" xmlns:w14="http://schemas.microsoft.com/office/word/2010/wordml" xmlns:w15="http://schemas.microsoft.com/office/word/2012/wordml" xmlns:w16cid="http://schemas.microsoft.com/office/word/2016/wordml/cid" xmlns:w16se="http://schemas.microsoft.com/office/word/2015/wordml/symex" xmlns:wpg="http://schemas.microsoft.com/office/word/2010/wordprocessingGroup" xmlns:wpi="http://schemas.microsoft.com/office/word/2010/wordprocessingInk" xmlns:wne="http://schemas.microsoft.com/office/word/2006/wordml" xmlns:wps="http://schemas.microsoft.com/office/word/2010/wordprocessingShape" mc:Ignorable="w14 w15 w16se w16cid wp14">
+  <w:abstractNum w:abstractNumId="0" w15:restartNumberingAfterBreak="0">
+    <w:nsid w:val="4D922168"/>
+    <w:multiLevelType w:val="hybridMultilevel"/>
+    <w:tmpl w:val="80E2E940"/>
+    <w:lvl w:ilvl="0" w:tplc="38090001">
+      <w:start w:val="1"/>
+      <w:numFmt w:val="bullet"/>
+      <w:lvlText w:val=""/>
+      <w:lvlJc w:val="left"/>
+      <w:pPr>
+        <w:ind w:left="720" w:hanging="360"/>
+      </w:pPr>
+      <w:rPr>
+        <w:rFonts w:ascii="Symbol" w:hAnsi="Symbol" w:hint="default"/>
+      </w:rPr>
+    </w:lvl>
+    <w:lvl w:ilvl="1" w:tplc="38090003" w:tentative="1">
+      <w:start w:val="1"/>
+      <w:numFmt w:val="bullet"/>
+      <w:lvlText w:val="o"/>
+      <w:lvlJc w:val="left"/>
+      <w:pPr>
+        <w:ind w:left="1440" w:hanging="360"/>
+      </w:pPr>
+      <w:rPr>
+        <w:rFonts w:ascii="Courier New" w:hAnsi="Courier New" w:cs="Courier New" w:hint="default"/>
+      </w:rPr>
+    </w:lvl>
+    <w:lvl w:ilvl="2" w:tplc="38090005" w:tentative="1">
+      <w:start w:val="1"/>
+      <w:numFmt w:val="bullet"/>
+      <w:lvlText w:val=""/>
+      <w:lvlJc w:val="left"/>
+      <w:pPr>
+        <w:ind w:left="2160" w:hanging="360"/>
+      </w:pPr>
+      <w:rPr>
+        <w:rFonts w:ascii="Wingdings" w:hAnsi="Wingdings" w:hint="default"/>
+      </w:rPr>
+    </w:lvl>
+    <w:lvl w:ilvl="3" w:tplc="38090001" w:tentative="1">
+      <w:start w:val="1"/>
+      <w:numFmt w:val="bullet"/>
+      <w:lvlText w:val=""/>
+      <w:lvlJc w:val="left"/>
+      <w:pPr>
+        <w:ind w:left="2880" w:hanging="360"/>
+      </w:pPr>
+      <w:rPr>
+        <w:rFonts w:ascii="Symbol" w:hAnsi="Symbol" w:hint="default"/>
+      </w:rPr>
+    </w:lvl>
+    <w:lvl w:ilvl="4" w:tplc="38090003" w:tentative="1">
+      <w:start w:val="1"/>
+      <w:numFmt w:val="bullet"/>
+      <w:lvlText w:val="o"/>
+      <w:lvlJc w:val="left"/>
+      <w:pPr>
+        <w:ind w:left="3600" w:hanging="360"/>
+      </w:pPr>
+      <w:rPr>
+        <w:rFonts w:ascii="Courier New" w:hAnsi="Courier New" w:cs="Courier New" w:hint="default"/>
+      </w:rPr>
+    </w:lvl>
+    <w:lvl w:ilvl="5" w:tplc="38090005" w:tentative="1">
+      <w:start w:val="1"/>
+      <w:numFmt w:val="bullet"/>
+      <w:lvlText w:val=""/>
+      <w:lvlJc w:val="left"/>
+      <w:pPr>
+        <w:ind w:left="4320" w:hanging="360"/>
+      </w:pPr>
+      <w:rPr>
+        <w:rFonts w:ascii="Wingdings" w:hAnsi="Wingdings" w:hint="default"/>
+      </w:rPr>
+    </w:lvl>
+    <w:lvl w:ilvl="6" w:tplc="38090001" w:tentative="1">
+      <w:start w:val="1"/>
+      <w:numFmt w:val="bullet"/>
+      <w:lvlText w:val=""/>
+      <w:lvlJc w:val="left"/>
+      <w:pPr>
+        <w:ind w:left="5040" w:hanging="360"/>
+      </w:pPr>
+      <w:rPr>
+        <w:rFonts w:ascii="Symbol" w:hAnsi="Symbol" w:hint="default"/>
+      </w:rPr>
+    </w:lvl>
+    <w:lvl w:ilvl="7" w:tplc="38090003" w:tentative="1">
+      <w:start w:val="1"/>
+      <w:numFmt w:val="bullet"/>
+      <w:lvlText w:val="o"/>
+      <w:lvlJc w:val="left"/>
+      <w:pPr>
+        <w:ind w:left="5760" w:hanging="360"/>
+      </w:pPr>
+      <w:rPr>
+        <w:rFonts w:ascii="Courier New" w:hAnsi="Courier New" w:cs="Courier New" w:hint="default"/>
+      </w:rPr>
+    </w:lvl>
+    <w:lvl w:ilvl="8" w:tplc="38090005" w:tentative="1">
+      <w:start w:val="1"/>
+      <w:numFmt w:val="bullet"/>
+      <w:lvlText w:val=""/>
+      <w:lvlJc w:val="left"/>
+      <w:pPr>
+        <w:ind w:left="6480" w:hanging="360"/>
+      </w:pPr>
+      <w:rPr>
+        <w:rFonts w:ascii="Wingdings" w:hAnsi="Wingdings" w:hint="default"/>
+      </w:rPr>
+    </w:lvl>
+  </w:abstractNum>
+  <w:abstractNum w:abstractNumId="1" w15:restartNumberingAfterBreak="0">
+    <w:nsid w:val="5C4A550A"/>
+    <w:multiLevelType w:val="hybridMultilevel"/>
+    <w:tmpl w:val="42620108"/>
+    <w:lvl w:ilvl="0" w:tplc="38090001">
+      <w:start w:val="1"/>
+      <w:numFmt w:val="bullet"/>
+      <w:lvlText w:val=""/>
+      <w:lvlJc w:val="left"/>
+      <w:pPr>
+        <w:ind w:left="720" w:hanging="360"/>
+      </w:pPr>
+      <w:rPr>
+        <w:rFonts w:ascii="Symbol" w:hAnsi="Symbol" w:hint="default"/>
+      </w:rPr>
+    </w:lvl>
+    <w:lvl w:ilvl="1" w:tplc="38090003" w:tentative="1">
+      <w:start w:val="1"/>
+      <w:numFmt w:val="bullet"/>
+      <w:lvlText w:val="o"/>
+      <w:lvlJc w:val="left"/>
+      <w:pPr>
+        <w:ind w:left="1440" w:hanging="360"/>
+      </w:pPr>
+      <w:rPr>
+        <w:rFonts w:ascii="Courier New" w:hAnsi="Courier New" w:cs="Courier New" w:hint="default"/>
+      </w:rPr>
+    </w:lvl>
+    <w:lvl w:ilvl="2" w:tplc="38090005" w:tentative="1">
+      <w:start w:val="1"/>
+      <w:numFmt w:val="bullet"/>
+      <w:lvlText w:val=""/>
+      <w:lvlJc w:val="left"/>
+      <w:pPr>
+        <w:ind w:left="2160" w:hanging="360"/>
+      </w:pPr>
+      <w:rPr>
+        <w:rFonts w:ascii="Wingdings" w:hAnsi="Wingdings" w:hint="default"/>
+      </w:rPr>
+    </w:lvl>
+    <w:lvl w:ilvl="3" w:tplc="38090001" w:tentative="1">
+      <w:start w:val="1"/>
+      <w:numFmt w:val="bullet"/>
+      <w:lvlText w:val=""/>
+      <w:lvlJc w:val="left"/>
+      <w:pPr>
+        <w:ind w:left="2880" w:hanging="360"/>
+      </w:pPr>
+      <w:rPr>
+        <w:rFonts w:ascii="Symbol" w:hAnsi="Symbol" w:hint="default"/>
+      </w:rPr>
+    </w:lvl>
+    <w:lvl w:ilvl="4" w:tplc="38090003" w:tentative="1">
+      <w:start w:val="1"/>
+      <w:numFmt w:val="bullet"/>
+      <w:lvlText w:val="o"/>
+      <w:lvlJc w:val="left"/>
+      <w:pPr>
+        <w:ind w:left="3600" w:hanging="360"/>
+      </w:pPr>
+      <w:rPr>
+        <w:rFonts w:ascii="Courier New" w:hAnsi="Courier New" w:cs="Courier New" w:hint="default"/>
+      </w:rPr>
+    </w:lvl>
+    <w:lvl w:ilvl="5" w:tplc="38090005" w:tentative="1">
+      <w:start w:val="1"/>
+      <w:numFmt w:val="bullet"/>
+      <w:lvlText w:val=""/>
+      <w:lvlJc w:val="left"/>
+      <w:pPr>
+        <w:ind w:left="4320" w:hanging="360"/>
+      </w:pPr>
+      <w:rPr>
+        <w:rFonts w:ascii="Wingdings" w:hAnsi="Wingdings" w:hint="default"/>
+      </w:rPr>
+    </w:lvl>
+    <w:lvl w:ilvl="6" w:tplc="38090001" w:tentative="1">
+      <w:start w:val="1"/>
+      <w:numFmt w:val="bullet"/>
+      <w:lvlText w:val=""/>
+      <w:lvlJc w:val="left"/>
+      <w:pPr>
+        <w:ind w:left="5040" w:hanging="360"/>
+      </w:pPr>
+      <w:rPr>
+        <w:rFonts w:ascii="Symbol" w:hAnsi="Symbol" w:hint="default"/>
+      </w:rPr>
+    </w:lvl>
+    <w:lvl w:ilvl="7" w:tplc="38090003" w:tentative="1">
+      <w:start w:val="1"/>
+      <w:numFmt w:val="bullet"/>
+      <w:lvlText w:val="o"/>
+      <w:lvlJc w:val="left"/>
+      <w:pPr>
+        <w:ind w:left="5760" w:hanging="360"/>
+      </w:pPr>
+      <w:rPr>
+        <w:rFonts w:ascii="Courier New" w:hAnsi="Courier New" w:cs="Courier New" w:hint="default"/>
+      </w:rPr>
+    </w:lvl>
+    <w:lvl w:ilvl="8" w:tplc="38090005" w:tentative="1">
+      <w:start w:val="1"/>
+      <w:numFmt w:val="bullet"/>
+      <w:lvlText w:val=""/>
+      <w:lvlJc w:val="left"/>
+      <w:pPr>
+        <w:ind w:left="6480" w:hanging="360"/>
+      </w:pPr>
+      <w:rPr>
+        <w:rFonts w:ascii="Wingdings" w:hAnsi="Wingdings" w:hint="default"/>
+      </w:rPr>
+    </w:lvl>
+  </w:abstractNum>
+  <w:abstractNum w:abstractNumId="2" w15:restartNumberingAfterBreak="0">
+    <w:nsid w:val="671266F4"/>
+    <w:multiLevelType w:val="hybridMultilevel"/>
+    <w:tmpl w:val="06265640"/>
+    <w:lvl w:ilvl="0" w:tplc="952A1834">
+      <w:numFmt w:val="bullet"/>
+      <w:lvlText w:val="-"/>
+      <w:lvlJc w:val="left"/>
+      <w:pPr>
+        <w:ind w:left="720" w:hanging="360"/>
+      </w:pPr>
+      <w:rPr>
+        <w:rFonts w:ascii="Times New Roman" w:eastAsiaTheme="minorHAnsi" w:hAnsi="Times New Roman" w:cs="Times New Roman" w:hint="default"/>
+      </w:rPr>
+    </w:lvl>
+    <w:lvl w:ilvl="1" w:tplc="38090003" w:tentative="1">
+      <w:start w:val="1"/>
+      <w:numFmt w:val="bullet"/>
+      <w:lvlText w:val="o"/>
+      <w:lvlJc w:val="left"/>
+      <w:pPr>
+        <w:ind w:left="1440" w:hanging="360"/>
+      </w:pPr>
+      <w:rPr>
+        <w:rFonts w:ascii="Courier New" w:hAnsi="Courier New" w:cs="Courier New" w:hint="default"/>
+      </w:rPr>
+    </w:lvl>
+    <w:lvl w:ilvl="2" w:tplc="38090005" w:tentative="1">
+      <w:start w:val="1"/>
+      <w:numFmt w:val="bullet"/>
+      <w:lvlText w:val=""/>
+      <w:lvlJc w:val="left"/>
+      <w:pPr>
+        <w:ind w:left="2160" w:hanging="360"/>
+      </w:pPr>
+      <w:rPr>
+        <w:rFonts w:ascii="Wingdings" w:hAnsi="Wingdings" w:hint="default"/>
+      </w:rPr>
+    </w:lvl>
+    <w:lvl w:ilvl="3" w:tplc="38090001" w:tentative="1">
+      <w:start w:val="1"/>
+      <w:numFmt w:val="bullet"/>
+      <w:lvlText w:val=""/>
+      <w:lvlJc w:val="left"/>
+      <w:pPr>
+        <w:ind w:left="2880" w:hanging="360"/>
+      </w:pPr>
+      <w:rPr>
+        <w:rFonts w:ascii="Symbol" w:hAnsi="Symbol" w:hint="default"/>
+      </w:rPr>
+    </w:lvl>
+    <w:lvl w:ilvl="4" w:tplc="38090003" w:tentative="1">
+      <w:start w:val="1"/>
+      <w:numFmt w:val="bullet"/>
+      <w:lvlText w:val="o"/>
+      <w:lvlJc w:val="left"/>
+      <w:pPr>
+        <w:ind w:left="3600" w:hanging="360"/>
+      </w:pPr>
+      <w:rPr>
+        <w:rFonts w:ascii="Courier New" w:hAnsi="Courier New" w:cs="Courier New" w:hint="default"/>
+      </w:rPr>
+    </w:lvl>
+    <w:lvl w:ilvl="5" w:tplc="38090005" w:tentative="1">
+      <w:start w:val="1"/>
+      <w:numFmt w:val="bullet"/>
+      <w:lvlText w:val=""/>
+      <w:lvlJc w:val="left"/>
+      <w:pPr>
+        <w:ind w:left="4320" w:hanging="360"/>
+      </w:pPr>
+      <w:rPr>
+        <w:rFonts w:ascii="Wingdings" w:hAnsi="Wingdings" w:hint="default"/>
+      </w:rPr>
+    </w:lvl>
+    <w:lvl w:ilvl="6" w:tplc="38090001" w:tentative="1">
+      <w:start w:val="1"/>
+      <w:numFmt w:val="bullet"/>
+      <w:lvlText w:val=""/>
+      <w:lvlJc w:val="left"/>
+      <w:pPr>
+        <w:ind w:left="5040" w:hanging="360"/>
+      </w:pPr>
+      <w:rPr>
+        <w:rFonts w:ascii="Symbol" w:hAnsi="Symbol" w:hint="default"/>
+      </w:rPr>
+    </w:lvl>
+    <w:lvl w:ilvl="7" w:tplc="38090003" w:tentative="1">
+      <w:start w:val="1"/>
+      <w:numFmt w:val="bullet"/>
+      <w:lvlText w:val="o"/>
+      <w:lvlJc w:val="left"/>
+      <w:pPr>
+        <w:ind w:left="5760" w:hanging="360"/>
+      </w:pPr>
+      <w:rPr>
+        <w:rFonts w:ascii="Courier New" w:hAnsi="Courier New" w:cs="Courier New" w:hint="default"/>
+      </w:rPr>
+    </w:lvl>
+    <w:lvl w:ilvl="8" w:tplc="38090005" w:tentative="1">
+      <w:start w:val="1"/>
+      <w:numFmt w:val="bullet"/>
+      <w:lvlText w:val=""/>
+      <w:lvlJc w:val="left"/>
+      <w:pPr>
+        <w:ind w:left="6480" w:hanging="360"/>
+      </w:pPr>
+      <w:rPr>
+        <w:rFonts w:ascii="Wingdings" w:hAnsi="Wingdings" w:hint="default"/>
+      </w:rPr>
+    </w:lvl>
+  </w:abstractNum>
+  <w:abstractNum w:abstractNumId="3" w15:restartNumberingAfterBreak="0">
+    <w:nsid w:val="6E6C7DF9"/>
+    <w:multiLevelType w:val="hybridMultilevel"/>
+    <w:tmpl w:val="FBB051D6"/>
+    <w:lvl w:ilvl="0" w:tplc="38090001">
+      <w:start w:val="1"/>
+      <w:numFmt w:val="bullet"/>
+      <w:lvlText w:val=""/>
+      <w:lvlJc w:val="left"/>
+      <w:pPr>
+        <w:ind w:left="720" w:hanging="360"/>
+      </w:pPr>
+      <w:rPr>
+        <w:rFonts w:ascii="Symbol" w:hAnsi="Symbol" w:hint="default"/>
+      </w:rPr>
+    </w:lvl>
+    <w:lvl w:ilvl="1" w:tplc="38090003" w:tentative="1">
+      <w:start w:val="1"/>
+      <w:numFmt w:val="bullet"/>
+      <w:lvlText w:val="o"/>
+      <w:lvlJc w:val="left"/>
+      <w:pPr>
+        <w:ind w:left="1440" w:hanging="360"/>
+      </w:pPr>
+      <w:rPr>
+        <w:rFonts w:ascii="Courier New" w:hAnsi="Courier New" w:cs="Courier New" w:hint="default"/>
+      </w:rPr>
+    </w:lvl>
+    <w:lvl w:ilvl="2" w:tplc="38090005" w:tentative="1">
+      <w:start w:val="1"/>
+      <w:numFmt w:val="bullet"/>
+      <w:lvlText w:val=""/>
+      <w:lvlJc w:val="left"/>
+      <w:pPr>
+        <w:ind w:left="2160" w:hanging="360"/>
+      </w:pPr>
+      <w:rPr>
+        <w:rFonts w:ascii="Wingdings" w:hAnsi="Wingdings" w:hint="default"/>
+      </w:rPr>
+    </w:lvl>
+    <w:lvl w:ilvl="3" w:tplc="38090001" w:tentative="1">
+      <w:start w:val="1"/>
+      <w:numFmt w:val="bullet"/>
+      <w:lvlText w:val=""/>
+      <w:lvlJc w:val="left"/>
+      <w:pPr>
+        <w:ind w:left="2880" w:hanging="360"/>
+      </w:pPr>
+      <w:rPr>
+        <w:rFonts w:ascii="Symbol" w:hAnsi="Symbol" w:hint="default"/>
+      </w:rPr>
+    </w:lvl>
+    <w:lvl w:ilvl="4" w:tplc="38090003" w:tentative="1">
+      <w:start w:val="1"/>
+      <w:numFmt w:val="bullet"/>
+      <w:lvlText w:val="o"/>
+      <w:lvlJc w:val="left"/>
+      <w:pPr>
+        <w:ind w:left="3600" w:hanging="360"/>
+      </w:pPr>
+      <w:rPr>
+        <w:rFonts w:ascii="Courier New" w:hAnsi="Courier New" w:cs="Courier New" w:hint="default"/>
+      </w:rPr>
+    </w:lvl>
+    <w:lvl w:ilvl="5" w:tplc="38090005" w:tentative="1">
+      <w:start w:val="1"/>
+      <w:numFmt w:val="bullet"/>
+      <w:lvlText w:val=""/>
+      <w:lvlJc w:val="left"/>
+      <w:pPr>
+        <w:ind w:left="4320" w:hanging="360"/>
+      </w:pPr>
+      <w:rPr>
+        <w:rFonts w:ascii="Wingdings" w:hAnsi="Wingdings" w:hint="default"/>
+      </w:rPr>
+    </w:lvl>
+    <w:lvl w:ilvl="6" w:tplc="38090001" w:tentative="1">
+      <w:start w:val="1"/>
+      <w:numFmt w:val="bullet"/>
+      <w:lvlText w:val=""/>
+      <w:lvlJc w:val="left"/>
+      <w:pPr>
+        <w:ind w:left="5040" w:hanging="360"/>
+      </w:pPr>
+      <w:rPr>
+        <w:rFonts w:ascii="Symbol" w:hAnsi="Symbol" w:hint="default"/>
+      </w:rPr>
+    </w:lvl>
+    <w:lvl w:ilvl="7" w:tplc="38090003" w:tentative="1">
+      <w:start w:val="1"/>
+      <w:numFmt w:val="bullet"/>
+      <w:lvlText w:val="o"/>
+      <w:lvlJc w:val="left"/>
+      <w:pPr>
+        <w:ind w:left="5760" w:hanging="360"/>
+      </w:pPr>
+      <w:rPr>
+        <w:rFonts w:ascii="Courier New" w:hAnsi="Courier New" w:cs="Courier New" w:hint="default"/>
+      </w:rPr>
+    </w:lvl>
+    <w:lvl w:ilvl="8" w:tplc="38090005" w:tentative="1">
+      <w:start w:val="1"/>
+      <w:numFmt w:val="bullet"/>
+      <w:lvlText w:val=""/>
+      <w:lvlJc w:val="left"/>
+      <w:pPr>
+        <w:ind w:left="6480" w:hanging="360"/>
+      </w:pPr>
+      <w:rPr>
+        <w:rFonts w:ascii="Wingdings" w:hAnsi="Wingdings" w:hint="default"/>
+      </w:rPr>
+    </w:lvl>
+  </w:abstractNum>
+  <w:num w:numId="1">
+    <w:abstractNumId w:val="1"/>
+  </w:num>
+  <w:num w:numId="2">
+    <w:abstractNumId w:val="2"/>
+  </w:num>
+  <w:num w:numId="3">
+    <w:abstractNumId w:val="3"/>
+  </w:num>
+  <w:num w:numId="4">
+    <w:abstractNumId w:val="0"/>
+  </w:num>
+</w:numbering>
 </file>
 
 <file path=word/styles.xml><?xml version="1.0" encoding="utf-8"?>
@@ -2040,6 +4051,17 @@
     <w:uiPriority w:val="99"/>
     <w:rsid w:val="006F5E15"/>
   </w:style>
+  <w:style w:type="paragraph" w:styleId="ListParagraph">
+    <w:name w:val="List Paragraph"/>
+    <w:basedOn w:val="Normal"/>
+    <w:uiPriority w:val="34"/>
+    <w:qFormat/>
+    <w:rsid w:val="005D6673"/>
+    <w:pPr>
+      <w:ind w:left="720"/>
+      <w:contextualSpacing/>
+    </w:pPr>
+  </w:style>
 </w:styles>
 </file>
 
@@ -2336,4 +4358,16 @@
     </a:ext>
   </a:extLst>
 </a:theme>
+</file>
+
+<file path=customXml/item1.xml><?xml version="1.0" encoding="utf-8"?>
+<b:Sources xmlns:b="http://schemas.openxmlformats.org/officeDocument/2006/bibliography" xmlns="http://schemas.openxmlformats.org/officeDocument/2006/bibliography" SelectedStyle="\APASixthEditionOfficeOnline.xsl" StyleName="APA" Version="6"/>
+</file>
+
+<file path=customXml/itemProps1.xml><?xml version="1.0" encoding="utf-8"?>
+<ds:datastoreItem xmlns:ds="http://schemas.openxmlformats.org/officeDocument/2006/customXml" ds:itemID="{0459B9D0-2CA9-4BC0-87B6-FEB5CBFCAF30}">
+  <ds:schemaRefs>
+    <ds:schemaRef ds:uri="http://schemas.openxmlformats.org/officeDocument/2006/bibliography"/>
+  </ds:schemaRefs>
+</ds:datastoreItem>
 </file>
</xml_diff>